<commit_message>
stable contract generation based on twig and fav icon
</commit_message>
<xml_diff>
--- a/assets/docx/contract_template.docx
+++ b/assets/docx/contract_template.docx
@@ -789,7 +789,7 @@
           <w:sz w:val="20"/>
           <w:u w:val="single"/>
         </w:rPr>
-        <w:t>ARTICLE 1</w:t>
+        <w:t>ARTICLE_HEADER</w:t>
       </w:r>
     </w:p>
     <w:p>
@@ -1330,7 +1330,7 @@
           <w:right w:val="single" w:sz="4" w:space="4" w:color="000000"/>
         </w:pBdr>
         <w:shd w:val="clear" w:fill="FFFFFF"/>
-        <w:overflowPunct w:val="true"/>
+        <w:overflowPunct w:val="false"/>
         <w:jc w:val="center"/>
         <w:textAlignment w:val="auto"/>
         <w:rPr>
@@ -1363,7 +1363,7 @@
           <w:right w:val="single" w:sz="4" w:space="4" w:color="000000"/>
         </w:pBdr>
         <w:shd w:val="clear" w:fill="FFFFFF"/>
-        <w:overflowPunct w:val="true"/>
+        <w:overflowPunct w:val="false"/>
         <w:jc w:val="center"/>
         <w:textAlignment w:val="auto"/>
         <w:rPr>
@@ -1396,7 +1396,7 @@
           <w:right w:val="single" w:sz="4" w:space="4" w:color="000000"/>
         </w:pBdr>
         <w:shd w:val="clear" w:fill="FFFFFF"/>
-        <w:overflowPunct w:val="true"/>
+        <w:overflowPunct w:val="false"/>
         <w:jc w:val="center"/>
         <w:textAlignment w:val="auto"/>
         <w:rPr>
@@ -1484,7 +1484,7 @@
           <w:sz w:val="20"/>
           <w:u w:val="single"/>
         </w:rPr>
-        <w:t>ARTICLE 2</w:t>
+        <w:t>ARTICLE_HEADER</w:t>
       </w:r>
       <w:r>
         <w:rPr>
@@ -2001,7 +2001,7 @@
           <w:sz w:val="20"/>
           <w:u w:val="single"/>
         </w:rPr>
-        <w:t>ARTICLE 3</w:t>
+        <w:t>ARTICLE_HEADER</w:t>
       </w:r>
     </w:p>
     <w:p>
@@ -2188,7 +2188,7 @@
       <w:pPr>
         <w:pStyle w:val="Normal"/>
         <w:shd w:val="clear" w:fill="FFFFFF"/>
-        <w:overflowPunct w:val="true"/>
+        <w:overflowPunct w:val="false"/>
         <w:textAlignment w:val="auto"/>
         <w:rPr>
           <w:rFonts w:ascii="Garamond" w:hAnsi="Garamond" w:cs="Garamond"/>
@@ -2210,7 +2210,7 @@
       <w:pPr>
         <w:pStyle w:val="Normal"/>
         <w:shd w:val="clear" w:fill="FFFFFF"/>
-        <w:overflowPunct w:val="true"/>
+        <w:overflowPunct w:val="false"/>
         <w:textAlignment w:val="auto"/>
         <w:rPr>
           <w:rFonts w:ascii="Garamond" w:hAnsi="Garamond" w:cs="Arial"/>
@@ -2239,7 +2239,7 @@
       <w:pPr>
         <w:pStyle w:val="Normal"/>
         <w:shd w:val="clear" w:fill="FFFFFF"/>
-        <w:overflowPunct w:val="true"/>
+        <w:overflowPunct w:val="false"/>
         <w:textAlignment w:val="auto"/>
         <w:rPr>
           <w:rFonts w:ascii="Garamond" w:hAnsi="Garamond" w:cs="Arial"/>
@@ -3032,7 +3032,7 @@
           <w:sz w:val="20"/>
           <w:u w:val="single"/>
         </w:rPr>
-        <w:t>ARTICLE 4</w:t>
+        <w:t>ARTICLE_HEADER</w:t>
       </w:r>
     </w:p>
     <w:p>
@@ -3886,7 +3886,16 @@
           <w:sz w:val="20"/>
           <w:u w:val="single"/>
         </w:rPr>
-        <w:t>ARTICLE 5 /ASSURANCES</w:t>
+        <w:t>ARTICLE_HEADER</w:t>
+      </w:r>
+      <w:r>
+        <w:rPr>
+          <w:rFonts w:cs="Garamond" w:ascii="Garamond" w:hAnsi="Garamond"/>
+          <w:color w:val="000000"/>
+          <w:sz w:val="20"/>
+          <w:u w:val="single"/>
+        </w:rPr>
+        <w:t> /ASSURANCES</w:t>
       </w:r>
     </w:p>
     <w:p>
@@ -3970,7 +3979,7 @@
           <w:sz w:val="20"/>
           <w:u w:val="single"/>
         </w:rPr>
-        <w:t>ARTICLE 6</w:t>
+        <w:t>ARTICLE_HEADER</w:t>
       </w:r>
     </w:p>
     <w:p>
@@ -4030,7 +4039,16 @@
           <w:sz w:val="20"/>
           <w:u w:val="single"/>
         </w:rPr>
-        <w:t>ARTICLE 7/</w:t>
+        <w:t>ARTICLE_HEADER</w:t>
+      </w:r>
+      <w:r>
+        <w:rPr>
+          <w:rFonts w:cs="Garamond" w:ascii="Garamond" w:hAnsi="Garamond"/>
+          <w:color w:val="000000"/>
+          <w:sz w:val="20"/>
+          <w:u w:val="single"/>
+        </w:rPr>
+        <w:t>/</w:t>
       </w:r>
       <w:r>
         <w:rPr>
@@ -4043,7 +4061,7 @@
     <w:p>
       <w:pPr>
         <w:pStyle w:val="Normal"/>
-        <w:overflowPunct w:val="true"/>
+        <w:overflowPunct w:val="false"/>
         <w:textAlignment w:val="auto"/>
         <w:rPr>
           <w:rFonts w:ascii="Garamond" w:hAnsi="Garamond" w:cs="BellGothic-Light"/>
@@ -4130,7 +4148,7 @@
           <w:sz w:val="20"/>
           <w:u w:val="single"/>
         </w:rPr>
-        <w:t>ARTICLE 8</w:t>
+        <w:t>ARTICLE_HEADER</w:t>
       </w:r>
     </w:p>
     <w:p>
@@ -4178,6 +4196,20 @@
           <w:sz w:val="20"/>
         </w:rPr>
         <w:t>Les parties soussignées déclarent avoir pris connaissance des conditions du présent contrat qu’elles acceptent et s’obligent à exécuter scrupuleusement et sans aucune réserve.</w:t>
+      </w:r>
+    </w:p>
+    <w:p>
+      <w:pPr>
+        <w:pStyle w:val="Normal"/>
+        <w:jc w:val="both"/>
+        <w:rPr>
+          <w:rFonts w:ascii="Garamond" w:hAnsi="Garamond" w:cs="Garamond"/>
+          <w:color w:val="000000"/>
+          <w:sz w:val="20"/>
+        </w:rPr>
+      </w:pPr>
+      <w:r>
+        <w:rPr/>
       </w:r>
     </w:p>
     <w:p>
@@ -4418,7 +4450,7 @@
     <w:pPr>
       <w:widowControl/>
       <w:suppressAutoHyphens w:val="true"/>
-      <w:overflowPunct w:val="false"/>
+      <w:overflowPunct w:val="true"/>
       <w:bidi w:val="0"/>
       <w:spacing w:before="0" w:after="0"/>
       <w:jc w:val="left"/>
@@ -4573,7 +4605,7 @@
     <w:basedOn w:val="Normal"/>
     <w:pPr>
       <w:widowControl w:val="false"/>
-      <w:overflowPunct w:val="true"/>
+      <w:overflowPunct w:val="false"/>
       <w:textAlignment w:val="auto"/>
     </w:pPr>
     <w:rPr>
@@ -4632,7 +4664,7 @@
     <w:qFormat/>
     <w:pPr>
       <w:widowControl w:val="false"/>
-      <w:overflowPunct w:val="true"/>
+      <w:overflowPunct w:val="false"/>
       <w:textAlignment w:val="auto"/>
     </w:pPr>
     <w:rPr>

</xml_diff>